<commit_message>
Refine init_tools.sql, create init_data_entries.sql, and update documentation in SC Cafe project
- Resolved ErrorCode 1054 in init_tools.sql
- Defined triggers in init_tools.sql
- Addressed data insertion process in init_data_entries.sql
- Modified PDF report (second version) accordingly
</commit_message>
<xml_diff>
--- a/Sources/specialty_coffe_cafe_#2_delivery_report.docx
+++ b/Sources/specialty_coffe_cafe_#2_delivery_report.docx
@@ -71,19 +71,7 @@
         <w:rPr>
           <w:rFonts w:ascii="Arial" w:hAnsi="Arial" w:cs="Arial"/>
         </w:rPr>
-        <w:t>In modern business environments</w:t>
-      </w:r>
-      <w:r>
-        <w:rPr>
-          <w:rFonts w:ascii="Arial" w:hAnsi="Arial" w:cs="Arial"/>
-        </w:rPr>
-        <w:t xml:space="preserve">, real-time data access is essential for operational efficiency and customer satisfaction. Specialized database views, </w:t>
-      </w:r>
-      <w:r>
-        <w:rPr>
-          <w:rFonts w:ascii="Arial" w:hAnsi="Arial" w:cs="Arial"/>
-        </w:rPr>
-        <w:t xml:space="preserve">functions, and stored procedures significantly enhance staff capabilities in managing daily tasks. </w:t>
+        <w:t xml:space="preserve">In modern business environments, real-time data access is essential for operational efficiency and customer satisfaction. Specialized database views, functions, and stored procedures significantly enhance staff capabilities in managing daily tasks. </w:t>
       </w:r>
     </w:p>
     <w:p>
@@ -490,7 +478,298 @@
         <w:rPr>
           <w:rFonts w:ascii="Arial" w:hAnsi="Arial" w:cs="Arial"/>
         </w:rPr>
-        <w:t>RecordProductArrival keeps inventory records up-to-date when new shipments arrive, a vital process for inventory managers to ensure continuous operation and avoid the pitfalls of under or overstocking.</w:t>
+        <w:t xml:space="preserve">RecordProductArrival keeps inventory records </w:t>
+      </w:r>
+      <w:proofErr w:type="gramStart"/>
+      <w:r>
+        <w:rPr>
+          <w:rFonts w:ascii="Arial" w:hAnsi="Arial" w:cs="Arial"/>
+        </w:rPr>
+        <w:t>up-to-date</w:t>
+      </w:r>
+      <w:proofErr w:type="gramEnd"/>
+      <w:r>
+        <w:rPr>
+          <w:rFonts w:ascii="Arial" w:hAnsi="Arial" w:cs="Arial"/>
+        </w:rPr>
+        <w:t xml:space="preserve"> when new shipments arrive, a vital process for inventory managers to ensure continuous operation and avoid the pitfalls of under or overstocking.</w:t>
+      </w:r>
+    </w:p>
+    <w:p>
+      <w:pPr>
+        <w:pStyle w:val="Heading2"/>
+        <w:rPr>
+          <w:rFonts w:ascii="Arial" w:hAnsi="Arial" w:cs="Arial"/>
+          <w:color w:val="auto"/>
+          <w:sz w:val="32"/>
+          <w:szCs w:val="32"/>
+        </w:rPr>
+      </w:pPr>
+      <w:r>
+        <w:rPr>
+          <w:rFonts w:ascii="Arial" w:hAnsi="Arial" w:cs="Arial"/>
+          <w:color w:val="auto"/>
+          <w:sz w:val="32"/>
+          <w:szCs w:val="32"/>
+        </w:rPr>
+        <w:t>Triggers</w:t>
+      </w:r>
+    </w:p>
+    <w:p>
+      <w:pPr>
+        <w:pStyle w:val="Heading3"/>
+        <w:rPr>
+          <w:rFonts w:ascii="Arial" w:hAnsi="Arial" w:cs="Arial"/>
+          <w:color w:val="auto"/>
+          <w:sz w:val="24"/>
+          <w:szCs w:val="24"/>
+        </w:rPr>
+      </w:pPr>
+      <w:proofErr w:type="spellStart"/>
+      <w:r>
+        <w:rPr>
+          <w:rFonts w:ascii="Arial" w:hAnsi="Arial" w:cs="Arial"/>
+          <w:color w:val="auto"/>
+          <w:sz w:val="24"/>
+          <w:szCs w:val="24"/>
+        </w:rPr>
+        <w:t>SetTableUnavailable</w:t>
+      </w:r>
+      <w:proofErr w:type="spellEnd"/>
+    </w:p>
+    <w:p>
+      <w:pPr>
+        <w:spacing w:after="0"/>
+        <w:jc w:val="both"/>
+        <w:rPr>
+          <w:rFonts w:ascii="Arial" w:hAnsi="Arial" w:cs="Arial"/>
+          <w:b/>
+          <w:bCs/>
+        </w:rPr>
+      </w:pPr>
+      <w:r>
+        <w:rPr>
+          <w:rFonts w:ascii="Arial" w:hAnsi="Arial" w:cs="Arial"/>
+        </w:rPr>
+        <w:t>The</w:t>
+      </w:r>
+      <w:r>
+        <w:rPr>
+          <w:rFonts w:ascii="Arial" w:hAnsi="Arial" w:cs="Arial"/>
+          <w:b/>
+          <w:bCs/>
+        </w:rPr>
+        <w:t xml:space="preserve"> </w:t>
+      </w:r>
+      <w:proofErr w:type="spellStart"/>
+      <w:r>
+        <w:rPr>
+          <w:rFonts w:ascii="Arial" w:hAnsi="Arial" w:cs="Arial"/>
+        </w:rPr>
+        <w:t>SetTableUnavailable</w:t>
+      </w:r>
+      <w:proofErr w:type="spellEnd"/>
+      <w:r>
+        <w:rPr>
+          <w:rFonts w:ascii="Arial" w:hAnsi="Arial" w:cs="Arial"/>
+          <w:b/>
+          <w:bCs/>
+        </w:rPr>
+        <w:t xml:space="preserve"> </w:t>
+      </w:r>
+      <w:r>
+        <w:rPr>
+          <w:rFonts w:ascii="Arial" w:hAnsi="Arial" w:cs="Arial"/>
+        </w:rPr>
+        <w:t>trigger ensures that once a reservation is entered into the system, the specific table is marked as unavailable in the database. This automatic update prevents double bookings and maintains an accurate reflection of table status at all times.</w:t>
+      </w:r>
+    </w:p>
+    <w:p>
+      <w:pPr>
+        <w:pStyle w:val="Heading3"/>
+        <w:rPr>
+          <w:rFonts w:ascii="Arial" w:hAnsi="Arial" w:cs="Arial"/>
+          <w:color w:val="auto"/>
+          <w:sz w:val="24"/>
+          <w:szCs w:val="24"/>
+        </w:rPr>
+      </w:pPr>
+      <w:proofErr w:type="spellStart"/>
+      <w:r>
+        <w:rPr>
+          <w:rFonts w:ascii="Arial" w:hAnsi="Arial" w:cs="Arial"/>
+          <w:color w:val="auto"/>
+          <w:sz w:val="24"/>
+          <w:szCs w:val="24"/>
+        </w:rPr>
+        <w:t>SetTableAvailable</w:t>
+      </w:r>
+      <w:proofErr w:type="spellEnd"/>
+    </w:p>
+    <w:p>
+      <w:pPr>
+        <w:spacing w:after="0"/>
+        <w:jc w:val="both"/>
+        <w:rPr>
+          <w:rFonts w:ascii="Arial" w:hAnsi="Arial" w:cs="Arial"/>
+        </w:rPr>
+      </w:pPr>
+      <w:r>
+        <w:rPr>
+          <w:rFonts w:ascii="Arial" w:hAnsi="Arial" w:cs="Arial"/>
+        </w:rPr>
+        <w:t xml:space="preserve">The </w:t>
+      </w:r>
+      <w:proofErr w:type="spellStart"/>
+      <w:r>
+        <w:rPr>
+          <w:rFonts w:ascii="Arial" w:hAnsi="Arial" w:cs="Arial"/>
+        </w:rPr>
+        <w:t>SetTableAvailable</w:t>
+      </w:r>
+      <w:proofErr w:type="spellEnd"/>
+      <w:r>
+        <w:rPr>
+          <w:rFonts w:ascii="Arial" w:hAnsi="Arial" w:cs="Arial"/>
+        </w:rPr>
+        <w:t xml:space="preserve"> trigger works to adjust the availability status of a table when a reservation is canceled. By switching the table's status back to available, this trigger supports efficient table management, allowing for immediate reuse and optimal space utilization within the venue.</w:t>
+      </w:r>
+    </w:p>
+    <w:p>
+      <w:pPr>
+        <w:pStyle w:val="Heading3"/>
+        <w:rPr>
+          <w:rFonts w:ascii="Arial" w:hAnsi="Arial" w:cs="Arial"/>
+          <w:color w:val="auto"/>
+          <w:sz w:val="24"/>
+          <w:szCs w:val="24"/>
+        </w:rPr>
+      </w:pPr>
+      <w:proofErr w:type="spellStart"/>
+      <w:r>
+        <w:rPr>
+          <w:rFonts w:ascii="Arial" w:hAnsi="Arial" w:cs="Arial"/>
+          <w:color w:val="auto"/>
+          <w:sz w:val="24"/>
+          <w:szCs w:val="24"/>
+        </w:rPr>
+        <w:t>UpdateLastVisit</w:t>
+      </w:r>
+      <w:proofErr w:type="spellEnd"/>
+    </w:p>
+    <w:p>
+      <w:pPr>
+        <w:rPr>
+          <w:rFonts w:ascii="Arial" w:hAnsi="Arial" w:cs="Arial"/>
+        </w:rPr>
+      </w:pPr>
+      <w:r>
+        <w:rPr>
+          <w:rFonts w:ascii="Arial" w:hAnsi="Arial" w:cs="Arial"/>
+        </w:rPr>
+        <w:t xml:space="preserve">The </w:t>
+      </w:r>
+      <w:proofErr w:type="spellStart"/>
+      <w:r>
+        <w:rPr>
+          <w:rFonts w:ascii="Arial" w:hAnsi="Arial" w:cs="Arial"/>
+        </w:rPr>
+        <w:t>UpdateLastVisit</w:t>
+      </w:r>
+      <w:proofErr w:type="spellEnd"/>
+      <w:r>
+        <w:rPr>
+          <w:rFonts w:ascii="Arial" w:hAnsi="Arial" w:cs="Arial"/>
+        </w:rPr>
+        <w:t xml:space="preserve"> trigger helps in maintaining up-to-date customer records by updating the last visit date each time a customer makes a reservation. This process not </w:t>
+      </w:r>
+      <w:r>
+        <w:rPr>
+          <w:rFonts w:ascii="Arial" w:hAnsi="Arial" w:cs="Arial"/>
+        </w:rPr>
+        <w:lastRenderedPageBreak/>
+        <w:t>only ensures that customer data is current but also provides valuable insights into customer behavior and visit patterns.</w:t>
+      </w:r>
+    </w:p>
+    <w:p>
+      <w:pPr>
+        <w:pStyle w:val="Heading2"/>
+        <w:rPr>
+          <w:rFonts w:ascii="Arial" w:hAnsi="Arial" w:cs="Arial"/>
+          <w:color w:val="auto"/>
+          <w:sz w:val="32"/>
+          <w:szCs w:val="32"/>
+        </w:rPr>
+      </w:pPr>
+      <w:r>
+        <w:rPr>
+          <w:rFonts w:ascii="Arial" w:hAnsi="Arial" w:cs="Arial"/>
+          <w:color w:val="auto"/>
+          <w:sz w:val="32"/>
+          <w:szCs w:val="32"/>
+        </w:rPr>
+        <w:t>Data Insertion</w:t>
+      </w:r>
+    </w:p>
+    <w:p>
+      <w:pPr>
+        <w:rPr>
+          <w:rFonts w:ascii="Arial" w:hAnsi="Arial" w:cs="Arial"/>
+        </w:rPr>
+      </w:pPr>
+      <w:r>
+        <w:rPr>
+          <w:rFonts w:ascii="Arial" w:hAnsi="Arial" w:cs="Arial"/>
+        </w:rPr>
+        <w:t xml:space="preserve">For testing </w:t>
+      </w:r>
+      <w:r>
+        <w:rPr>
+          <w:rFonts w:ascii="Arial" w:hAnsi="Arial" w:cs="Arial"/>
+        </w:rPr>
+        <w:t>purposes</w:t>
+      </w:r>
+      <w:r>
+        <w:rPr>
+          <w:rFonts w:ascii="Arial" w:hAnsi="Arial" w:cs="Arial"/>
+        </w:rPr>
+        <w:t xml:space="preserve">, three mock </w:t>
+      </w:r>
+      <w:r>
+        <w:rPr>
+          <w:rFonts w:ascii="Arial" w:hAnsi="Arial" w:cs="Arial"/>
+        </w:rPr>
+        <w:t>records</w:t>
+      </w:r>
+      <w:r>
+        <w:rPr>
+          <w:rFonts w:ascii="Arial" w:hAnsi="Arial" w:cs="Arial"/>
+        </w:rPr>
+        <w:t xml:space="preserve"> were in</w:t>
+      </w:r>
+      <w:r>
+        <w:rPr>
+          <w:rFonts w:ascii="Arial" w:hAnsi="Arial" w:cs="Arial"/>
+        </w:rPr>
+        <w:t xml:space="preserve">troduced in each table of the dataset. Such records will </w:t>
+      </w:r>
+      <w:r>
+        <w:rPr>
+          <w:rFonts w:ascii="Arial" w:hAnsi="Arial" w:cs="Arial"/>
+        </w:rPr>
+        <w:t>allow us</w:t>
+      </w:r>
+      <w:r>
+        <w:rPr>
+          <w:rFonts w:ascii="Arial" w:hAnsi="Arial" w:cs="Arial"/>
+        </w:rPr>
+        <w:t xml:space="preserve"> to prove the </w:t>
+      </w:r>
+      <w:r>
+        <w:rPr>
+          <w:rFonts w:ascii="Arial" w:hAnsi="Arial" w:cs="Arial"/>
+        </w:rPr>
+        <w:t>functionalities of the dataset infrastructure.</w:t>
       </w:r>
     </w:p>
     <w:p>
@@ -524,13 +803,7 @@
         <w:rPr>
           <w:rFonts w:ascii="Arial" w:hAnsi="Arial" w:cs="Arial"/>
         </w:rPr>
-        <w:t>Implementing specialized database tools in a café environment not only streamlines operations but also enhances customer service and operational decision-making. By equipping various roles within the café with specific views, functions, and procedures tailored to their needs, the business can operate more efficiently, respond faster to market demands, and maintain high customer satisfaction levels. This comprehensive approach to database management is crucial in a competitive industry where real-time data a</w:t>
-      </w:r>
-      <w:r>
-        <w:rPr>
-          <w:rFonts w:ascii="Arial" w:hAnsi="Arial" w:cs="Arial"/>
-        </w:rPr>
-        <w:t>ccess and efficient resource management are key to success.</w:t>
+        <w:t>Implementing specialized database tools in a café environment not only streamlines operations but also enhances customer service and operational decision-making. By equipping various roles within the café with specific views, functions, and procedures tailored to their needs, the business can operate more efficiently, respond faster to market demands, and maintain high customer satisfaction levels. This comprehensive approach to database management is crucial in a competitive industry where real-time data access and efficient resource management are key to success.</w:t>
       </w:r>
     </w:p>
     <w:sectPr>

</xml_diff>